<commit_message>
正则 ， chrome performance
</commit_message>
<xml_diff>
--- a/前端侧/Common JS and ES/RegExp/正则表达式.docx
+++ b/前端侧/Common JS and ES/RegExp/正则表达式.docx
@@ -204,6 +204,30 @@
           <w:szCs w:val="32"/>
           <w:lang w:val="en-US" w:eastAsia="zh-CN"/>
         </w:rPr>
+        <w:t>Nondeterministic Finite Automata</w:t>
+      </w:r>
+    </w:p>
+    <w:p>
+      <w:pPr>
+        <w:jc w:val="both"/>
+        <w:rPr>
+          <w:rFonts w:hint="eastAsia"/>
+          <w:b/>
+          <w:bCs/>
+          <w:sz w:val="32"/>
+          <w:szCs w:val="32"/>
+          <w:lang w:val="en-US" w:eastAsia="zh-CN"/>
+        </w:rPr>
+      </w:pPr>
+      <w:r>
+        <w:rPr>
+          <w:rFonts w:hint="eastAsia"/>
+          <w:b/>
+          <w:bCs/>
+          <w:sz w:val="32"/>
+          <w:szCs w:val="32"/>
+          <w:lang w:val="en-US" w:eastAsia="zh-CN"/>
+        </w:rPr>
         <w:t>匹配慢，但编译快。</w:t>
       </w:r>
     </w:p>
@@ -1258,7 +1282,7 @@
           <w:rFonts w:hint="eastAsia"/>
           <w:lang w:val="en-US" w:eastAsia="zh-CN"/>
         </w:rPr>
-        <w:t>[\b]空格</w:t>
+        <w:t>[\b]空格直接量（特例） \b\B：单词边界（就是/w 与/W之间,/w与^或$之间</w:t>
       </w:r>
       <w:bookmarkStart w:id="0" w:name="_GoBack"/>
       <w:bookmarkEnd w:id="0"/>
@@ -1267,7 +1291,7 @@
           <w:rFonts w:hint="eastAsia"/>
           <w:lang w:val="en-US" w:eastAsia="zh-CN"/>
         </w:rPr>
-        <w:t>直接量（特例） \b\B：单词边界，而不匹配具体的字符。 后者为字符与字符边界</w:t>
+        <w:t>），而不匹配具体的字符。 后者为字符与字符边界</w:t>
       </w:r>
     </w:p>
     <w:p>
@@ -6188,10 +6212,7 @@
           <w:ilvl w:val="0"/>
           <w:numId w:val="15"/>
         </w:numPr>
-        <w:tabs>
-          <w:tab w:val="clear" w:pos="312"/>
-        </w:tabs>
-        <w:ind w:firstLine="420" w:firstLineChars="0"/>
+        <w:ind w:left="420" w:leftChars="0" w:firstLine="420" w:firstLineChars="0"/>
         <w:jc w:val="both"/>
         <w:rPr>
           <w:rFonts w:hint="eastAsia"/>
@@ -6213,10 +6234,7 @@
           <w:ilvl w:val="0"/>
           <w:numId w:val="15"/>
         </w:numPr>
-        <w:tabs>
-          <w:tab w:val="clear" w:pos="312"/>
-        </w:tabs>
-        <w:ind w:firstLine="420" w:firstLineChars="0"/>
+        <w:ind w:left="420" w:leftChars="0" w:firstLine="420" w:firstLineChars="0"/>
         <w:jc w:val="both"/>
         <w:rPr>
           <w:rFonts w:hint="eastAsia"/>
@@ -6238,10 +6256,7 @@
           <w:ilvl w:val="0"/>
           <w:numId w:val="15"/>
         </w:numPr>
-        <w:tabs>
-          <w:tab w:val="clear" w:pos="312"/>
-        </w:tabs>
-        <w:ind w:firstLine="420" w:firstLineChars="0"/>
+        <w:ind w:left="420" w:leftChars="0" w:firstLine="420" w:firstLineChars="0"/>
         <w:jc w:val="both"/>
         <w:rPr>
           <w:rFonts w:hint="eastAsia"/>
@@ -6263,10 +6278,7 @@
           <w:ilvl w:val="0"/>
           <w:numId w:val="15"/>
         </w:numPr>
-        <w:tabs>
-          <w:tab w:val="clear" w:pos="312"/>
-        </w:tabs>
-        <w:ind w:firstLine="420" w:firstLineChars="0"/>
+        <w:ind w:left="420" w:leftChars="0" w:firstLine="420" w:firstLineChars="0"/>
         <w:jc w:val="both"/>
         <w:rPr>
           <w:rFonts w:hint="eastAsia"/>
@@ -6288,10 +6300,7 @@
           <w:ilvl w:val="0"/>
           <w:numId w:val="15"/>
         </w:numPr>
-        <w:tabs>
-          <w:tab w:val="clear" w:pos="312"/>
-        </w:tabs>
-        <w:ind w:firstLine="420" w:firstLineChars="0"/>
+        <w:ind w:left="420" w:leftChars="0" w:firstLine="420" w:firstLineChars="0"/>
         <w:jc w:val="both"/>
         <w:rPr>
           <w:rFonts w:hint="eastAsia"/>
@@ -10770,7 +10779,7 @@
   <w:latentStyles w:count="260" w:defQFormat="0" w:defUnhideWhenUsed="1" w:defSemiHidden="1" w:defUIPriority="99" w:defLockedState="0">
     <w:lsdException w:qFormat="1" w:unhideWhenUsed="0" w:uiPriority="0" w:semiHidden="0" w:name="Normal"/>
     <w:lsdException w:qFormat="1" w:unhideWhenUsed="0" w:uiPriority="0" w:semiHidden="0" w:name="heading 1"/>
-    <w:lsdException w:qFormat="1" w:uiPriority="0" w:name="heading 2"/>
+    <w:lsdException w:qFormat="1" w:uiPriority="0" w:semiHidden="0" w:name="heading 2"/>
     <w:lsdException w:qFormat="1" w:uiPriority="0" w:name="heading 3"/>
     <w:lsdException w:qFormat="1" w:uiPriority="0" w:name="heading 4"/>
     <w:lsdException w:qFormat="1" w:uiPriority="0" w:name="heading 5"/>

</xml_diff>